<commit_message>
revising PDD section1 & exploration/exploitation lit
</commit_message>
<xml_diff>
--- a/Misc/2024-25 PDD template.docx
+++ b/Misc/2024-25 PDD template.docx
@@ -239,15 +239,7 @@
         <w:pStyle w:val="Advice"/>
       </w:pPr>
       <w:r>
-        <w:t xml:space="preserve">This template document has a number of paragraph styles predefined.  If you use them (‘Heading 1’, ‘Heading 2’ and ‘Heading 3’) and don’t alter them, then your report will automatically have properly numbered </w:t>
-      </w:r>
-      <w:proofErr w:type="gramStart"/>
-      <w:r>
-        <w:t>paragraphs</w:t>
-      </w:r>
-      <w:proofErr w:type="gramEnd"/>
-      <w:r>
-        <w:t xml:space="preserve"> and your table of contents will be automatically generated with the right page numbers.  Use ‘Normal’ as the style for general text paragraphs in your document.</w:t>
+        <w:t>This template document has a number of paragraph styles predefined.  If you use them (‘Heading 1’, ‘Heading 2’ and ‘Heading 3’) and don’t alter them, then your report will automatically have properly numbered paragraphs and your table of contents will be automatically generated with the right page numbers.  Use ‘Normal’ as the style for general text paragraphs in your document.</w:t>
       </w:r>
       <w:r>
         <w:t xml:space="preserve">  If you don’t know how to use paragraph styles in Word, now is a good time to learn.</w:t>
@@ -361,15 +353,7 @@
         <w:pStyle w:val="Advice"/>
       </w:pPr>
       <w:r>
-        <w:t xml:space="preserve">If you manually edit the table of contents, you may find that either your changes will get </w:t>
-      </w:r>
-      <w:proofErr w:type="gramStart"/>
-      <w:r>
-        <w:t>overwritten</w:t>
-      </w:r>
-      <w:proofErr w:type="gramEnd"/>
-      <w:r>
-        <w:t xml:space="preserve"> or it will no longer update automatically.  It’s a pain to keep a table of contents up to date manually, so you are advised not to edit it!</w:t>
+        <w:t>If you manually edit the table of contents, you may find that either your changes will get overwritten or it will no longer update automatically.  It’s a pain to keep a table of contents up to date manually, so you are advised not to edit it!</w:t>
       </w:r>
     </w:p>
     <w:p>
@@ -2248,18 +2232,438 @@
       </w:r>
       <w:bookmarkEnd w:id="1"/>
     </w:p>
+    <w:p/>
+    <w:p>
+      <w:r>
+        <w:t>In this project, a software tool will be developed to tackle the multi-objective optimization problem of Multiple Sequence Alignment (MSA) - a common analysis task in Bioinformatics.</w:t>
+      </w:r>
+      <w:r>
+        <w:t xml:space="preserve"> The tool will aim to produce high-quality alignments of biological sequences in a time-efficient manner</w:t>
+      </w:r>
+      <w:r>
+        <w:t>.</w:t>
+      </w:r>
+    </w:p>
+    <w:p/>
+    <w:p>
+      <w:pPr>
+        <w:pStyle w:val="Heading2"/>
+      </w:pPr>
+      <w:bookmarkStart w:id="2" w:name="_Toc144892523"/>
+      <w:r>
+        <w:t>Objectives</w:t>
+      </w:r>
+      <w:bookmarkEnd w:id="2"/>
+    </w:p>
+    <w:p>
+      <w:pPr>
+        <w:pStyle w:val="Heading3"/>
+      </w:pPr>
+      <w:r>
+        <w:t>1.</w:t>
+      </w:r>
+      <w:r>
+        <w:t>2.1</w:t>
+      </w:r>
+      <w:r>
+        <w:t xml:space="preserve"> </w:t>
+      </w:r>
+      <w:r>
+        <w:t>Primary Objectives</w:t>
+      </w:r>
+    </w:p>
+    <w:p/>
+    <w:p>
+      <w:pPr>
+        <w:rPr>
+          <w:b/>
+          <w:bCs/>
+        </w:rPr>
+      </w:pPr>
+      <w:r>
+        <w:rPr>
+          <w:b/>
+          <w:bCs/>
+        </w:rPr>
+        <w:t xml:space="preserve">1. </w:t>
+      </w:r>
+      <w:r>
+        <w:rPr>
+          <w:b/>
+          <w:bCs/>
+        </w:rPr>
+        <w:t>Perform Multiple Sequence Alignment in a Time-Efficient Manner</w:t>
+      </w:r>
+    </w:p>
+    <w:p>
+      <w:r>
+        <w:t>The produced software should be able to align a typical testcase of 6 protein sequences within 10 seconds on a university desktop computer. The resulting alignment of sequences must conserve the original sequence content and identifiers given as input.</w:t>
+      </w:r>
+    </w:p>
+    <w:p/>
+    <w:p>
+      <w:pPr>
+        <w:rPr>
+          <w:b/>
+          <w:bCs/>
+        </w:rPr>
+      </w:pPr>
+      <w:r>
+        <w:rPr>
+          <w:b/>
+          <w:bCs/>
+        </w:rPr>
+        <w:t xml:space="preserve">2. </w:t>
+      </w:r>
+      <w:r>
+        <w:rPr>
+          <w:b/>
+          <w:bCs/>
+        </w:rPr>
+        <w:t>Assess the Viability of a Single-State Approach for Iterative Alignment</w:t>
+      </w:r>
+    </w:p>
+    <w:p>
+      <w:r>
+        <w:t xml:space="preserve">To address their underrepresentation in recent studies, a single-state metaheuristic algorithm such as 'Simulated Annealing' should be implemented and assessed in its ability to guide an effective optimization process for MSA. A single-state form of the software could be contrasted against a population-based </w:t>
+      </w:r>
+      <w:r>
+        <w:t>approach or</w:t>
+      </w:r>
+      <w:r>
+        <w:t xml:space="preserve"> assessed against an external tool such as Clustal Omega.</w:t>
+      </w:r>
+    </w:p>
+    <w:p/>
+    <w:p>
+      <w:pPr>
+        <w:rPr>
+          <w:b/>
+          <w:bCs/>
+        </w:rPr>
+      </w:pPr>
+      <w:r>
+        <w:rPr>
+          <w:b/>
+          <w:bCs/>
+        </w:rPr>
+        <w:t xml:space="preserve">3. </w:t>
+      </w:r>
+      <w:r>
+        <w:rPr>
+          <w:b/>
+          <w:bCs/>
+        </w:rPr>
+        <w:t>Support Established Bioinformatics File Formats</w:t>
+      </w:r>
+    </w:p>
+    <w:p>
+      <w:r>
+        <w:t>The alignment tool should be able to read biological sequences from an established file format such as FASTA. Likewise, the tool should support an established file format for outputting sequence alignments, such as FASTA, PHYLIP or NEXUS. The user should be able to specify the input source and output destination as command-line arguments.</w:t>
+      </w:r>
+    </w:p>
+    <w:p/>
+    <w:p>
+      <w:pPr>
+        <w:rPr>
+          <w:b/>
+          <w:bCs/>
+        </w:rPr>
+      </w:pPr>
+      <w:r>
+        <w:rPr>
+          <w:b/>
+          <w:bCs/>
+        </w:rPr>
+        <w:t>4.</w:t>
+      </w:r>
+      <w:r>
+        <w:rPr>
+          <w:b/>
+          <w:bCs/>
+        </w:rPr>
+        <w:t xml:space="preserve"> Consistently Produce High-Quality Alignments of Sequences</w:t>
+      </w:r>
+    </w:p>
+    <w:p>
+      <w:r>
+        <w:t xml:space="preserve">As assessed in a case study using structural benchmarking, the alignment tool should demonstrate the ability to consistently produce alignments of a comparable quality to established software packages such as Clustal Omega and MUSCLE. </w:t>
+      </w:r>
+      <w:r>
+        <w:rPr>
+          <w:highlight w:val="yellow"/>
+        </w:rPr>
+        <w:t>(</w:t>
+      </w:r>
+      <w:r>
+        <w:rPr>
+          <w:highlight w:val="yellow"/>
+        </w:rPr>
+        <w:t xml:space="preserve">TODO: </w:t>
+      </w:r>
+      <w:r>
+        <w:rPr>
+          <w:highlight w:val="yellow"/>
+        </w:rPr>
+        <w:t>add that this is informed by experts)</w:t>
+      </w:r>
+    </w:p>
+    <w:p>
+      <w:r>
+        <w:br w:type="page"/>
+      </w:r>
+    </w:p>
+    <w:p>
+      <w:pPr>
+        <w:pStyle w:val="Heading3"/>
+      </w:pPr>
+      <w:r>
+        <w:lastRenderedPageBreak/>
+        <w:t>1.2.2</w:t>
+      </w:r>
+      <w:r>
+        <w:t xml:space="preserve"> Secondary Objectives</w:t>
+      </w:r>
+    </w:p>
+    <w:p/>
+    <w:p>
+      <w:pPr>
+        <w:rPr>
+          <w:b/>
+          <w:bCs/>
+        </w:rPr>
+      </w:pPr>
+      <w:r>
+        <w:rPr>
+          <w:b/>
+          <w:bCs/>
+        </w:rPr>
+        <w:t>5.</w:t>
+      </w:r>
+      <w:r>
+        <w:rPr>
+          <w:b/>
+          <w:bCs/>
+        </w:rPr>
+        <w:t xml:space="preserve"> Output </w:t>
+      </w:r>
+      <w:r>
+        <w:rPr>
+          <w:b/>
+          <w:bCs/>
+        </w:rPr>
+        <w:t>a</w:t>
+      </w:r>
+      <w:r>
+        <w:rPr>
+          <w:b/>
+          <w:bCs/>
+        </w:rPr>
+        <w:t xml:space="preserve"> </w:t>
+      </w:r>
+      <w:r>
+        <w:rPr>
+          <w:b/>
+          <w:bCs/>
+        </w:rPr>
+        <w:t>Set of Alignments Offering Compromises Between Objectives</w:t>
+      </w:r>
+    </w:p>
+    <w:p>
+      <w:r>
+        <w:t>Keeping step with recent research, the software should leverage multiple objective functions to guide the optimization process. As output, the tool should produce a non-dominated set of at least 5 alignments that represent different compromises between the objectives.</w:t>
+      </w:r>
+    </w:p>
+    <w:p/>
+    <w:p>
+      <w:pPr>
+        <w:rPr>
+          <w:b/>
+          <w:bCs/>
+        </w:rPr>
+      </w:pPr>
+      <w:r>
+        <w:rPr>
+          <w:b/>
+          <w:bCs/>
+        </w:rPr>
+        <w:t>6.</w:t>
+      </w:r>
+      <w:r>
+        <w:rPr>
+          <w:b/>
+          <w:bCs/>
+        </w:rPr>
+        <w:t xml:space="preserve"> Support Batch Alignment</w:t>
+      </w:r>
+      <w:r>
+        <w:rPr>
+          <w:b/>
+          <w:bCs/>
+        </w:rPr>
+        <w:t xml:space="preserve"> of Multiple Files</w:t>
+      </w:r>
+    </w:p>
+    <w:p>
+      <w:r>
+        <w:t>The alignment tool should support the alignment of a series of input files from a specified directory. The user should be able to specify a source and destination directory using command-line arguments. The software should work through each input in sequence and output the resulting alignments to the destination directory.</w:t>
+      </w:r>
+    </w:p>
+    <w:p/>
+    <w:p>
+      <w:pPr>
+        <w:rPr>
+          <w:b/>
+          <w:bCs/>
+        </w:rPr>
+      </w:pPr>
+      <w:r>
+        <w:rPr>
+          <w:b/>
+          <w:bCs/>
+        </w:rPr>
+        <w:t xml:space="preserve">7. </w:t>
+      </w:r>
+      <w:r>
+        <w:rPr>
+          <w:b/>
+          <w:bCs/>
+        </w:rPr>
+        <w:t>Indicate Progress in Aligning Sequences</w:t>
+      </w:r>
+    </w:p>
+    <w:p>
+      <w:r>
+        <w:t xml:space="preserve">As </w:t>
+      </w:r>
+      <w:r>
+        <w:t xml:space="preserve">the </w:t>
+      </w:r>
+      <w:r>
+        <w:t xml:space="preserve">software </w:t>
+      </w:r>
+      <w:r>
+        <w:t xml:space="preserve">may </w:t>
+      </w:r>
+      <w:r>
+        <w:t xml:space="preserve">need to </w:t>
+      </w:r>
+      <w:r>
+        <w:t>process a set of sequences for multiple seconds at a time, the software should display a clear indicator of how much progress has been made on the current alignment. For example, the program could present a progress bar using ASCII characters.</w:t>
+      </w:r>
+    </w:p>
+    <w:p/>
+    <w:p>
+      <w:pPr>
+        <w:pStyle w:val="Heading2"/>
+      </w:pPr>
+      <w:bookmarkStart w:id="3" w:name="_Toc144892524"/>
+      <w:r>
+        <w:t>Scope</w:t>
+      </w:r>
+      <w:bookmarkEnd w:id="3"/>
+    </w:p>
+    <w:p/>
+    <w:p>
+      <w:r>
+        <w:t xml:space="preserve">This project will </w:t>
+      </w:r>
+      <w:r>
+        <w:t>entail</w:t>
+      </w:r>
+      <w:r>
+        <w:t xml:space="preserve"> the development of </w:t>
+      </w:r>
+      <w:r>
+        <w:t>software that</w:t>
+      </w:r>
+      <w:r>
+        <w:t xml:space="preserve"> performs the specialist task of Multiple Sequence Alignment (MSA). The alignment tool will be developed using an </w:t>
+      </w:r>
+      <w:r>
+        <w:t>agile</w:t>
+      </w:r>
+      <w:r>
+        <w:t xml:space="preserve"> methodology and leverage metaheuristic algorithms to tackle the MSA problem. A series of experiments will be undertaken with the goal of improving each successive iteration of the software</w:t>
+      </w:r>
+      <w:r>
+        <w:t xml:space="preserve"> – to be released at intervals along</w:t>
+      </w:r>
+      <w:r>
+        <w:t>side</w:t>
+      </w:r>
+      <w:r>
+        <w:t xml:space="preserve"> details of its performance on benchmark testcases.</w:t>
+      </w:r>
+    </w:p>
+    <w:p>
+      <w:r>
+        <w:t>Despite being a key feature of some sequence alignment packages such as ClustalX, the development of a rich graphical user interface (GUI) lies outside the scope of this project. Instead, emphasis is placed on producing high</w:t>
+      </w:r>
+      <w:r>
+        <w:t>-</w:t>
+      </w:r>
+      <w:r>
+        <w:t>quality alignments in a time-efficient manner.</w:t>
+      </w:r>
+    </w:p>
+    <w:p>
+      <w:r>
+        <w:t xml:space="preserve">While a number of studies </w:t>
+      </w:r>
+      <w:r>
+        <w:t>have explored</w:t>
+      </w:r>
+      <w:r>
+        <w:t xml:space="preserve"> metaheuristic approaches for MSA, this project aims to address the underrepresentation of single-state methods in recent research. Further, the project offers opportunity to explore novel combinations of objective functions to guide the optimization process.</w:t>
+      </w:r>
+    </w:p>
+    <w:p>
+      <w:r>
+        <w:br w:type="page"/>
+      </w:r>
+    </w:p>
+    <w:p>
+      <w:pPr>
+        <w:pStyle w:val="Heading2"/>
+      </w:pPr>
+      <w:bookmarkStart w:id="4" w:name="_Toc144892525"/>
+      <w:r>
+        <w:lastRenderedPageBreak/>
+        <w:t>Deliverables</w:t>
+      </w:r>
+      <w:bookmarkEnd w:id="4"/>
+    </w:p>
     <w:p>
       <w:pPr>
         <w:pStyle w:val="Advice"/>
       </w:pPr>
       <w:r>
-        <w:t>Briefly summarise the project</w:t>
-      </w:r>
-      <w:r>
-        <w:t>, to introduce it to the reader</w:t>
-      </w:r>
-      <w:r>
-        <w:t xml:space="preserve"> before the more detailed sections later on.</w:t>
+        <w:t xml:space="preserve">What </w:t>
+      </w:r>
+      <w:r>
+        <w:t>artefacts</w:t>
+      </w:r>
+      <w:r>
+        <w:t xml:space="preserve"> (hardware </w:t>
+      </w:r>
+      <w:r>
+        <w:t>and/</w:t>
+      </w:r>
+      <w:r>
+        <w:t>or software)</w:t>
+      </w:r>
+      <w:r>
+        <w:t xml:space="preserve"> or results </w:t>
+      </w:r>
+      <w:r>
+        <w:t>will the project deliver?  How will you decide whether the</w:t>
+      </w:r>
+      <w:r>
+        <w:t xml:space="preserve"> project has met its objectives?</w:t>
+      </w:r>
+      <w:r>
+        <w:t xml:space="preserve">  Be clear and specific.</w:t>
       </w:r>
     </w:p>
     <w:p>
@@ -2267,52 +2671,23 @@
         <w:t>Delete the red paragraphs and replace this one with your content (use the “Normal” paragraph style).</w:t>
       </w:r>
     </w:p>
+    <w:p/>
     <w:p>
       <w:pPr>
         <w:pStyle w:val="Heading2"/>
       </w:pPr>
-      <w:bookmarkStart w:id="2" w:name="_Toc144892523"/>
-      <w:r>
-        <w:t>Objectives</w:t>
-      </w:r>
-      <w:bookmarkEnd w:id="2"/>
+      <w:bookmarkStart w:id="5" w:name="_Toc144892527"/>
+      <w:r>
+        <w:t>Assumptions</w:t>
+      </w:r>
+      <w:bookmarkEnd w:id="5"/>
     </w:p>
     <w:p>
       <w:pPr>
         <w:pStyle w:val="Advice"/>
       </w:pPr>
       <w:r>
-        <w:t xml:space="preserve">Why </w:t>
-      </w:r>
-      <w:r>
-        <w:t xml:space="preserve">is </w:t>
-      </w:r>
-      <w:r>
-        <w:t xml:space="preserve">this </w:t>
-      </w:r>
-      <w:r>
-        <w:t xml:space="preserve">a useful </w:t>
-      </w:r>
-      <w:r>
-        <w:t>project?  What does it seek to achieve?  What is the motivation for it</w:t>
-      </w:r>
-      <w:r>
-        <w:t xml:space="preserve"> (not your motivation</w:t>
-      </w:r>
-      <w:r>
-        <w:t xml:space="preserve"> for doing the project</w:t>
-      </w:r>
-      <w:r>
-        <w:t>)</w:t>
-      </w:r>
-      <w:r>
-        <w:t>?</w:t>
-      </w:r>
-      <w:r>
-        <w:t xml:space="preserve">  What are the primary objectives, and what secondary objectives may be achieved if there is time?</w:t>
-      </w:r>
-      <w:r>
-        <w:t xml:space="preserve">  Make sure these are SMART objectives.</w:t>
+        <w:t>If there are unknown elements or missing information relevant to the project, what assumptions will you make to account for these?  How are these assumptions justified?</w:t>
       </w:r>
     </w:p>
     <w:p>
@@ -2320,165 +2695,12 @@
         <w:t>Delete the red paragraphs and replace this one with your content (use the “Normal” paragraph style).</w:t>
       </w:r>
     </w:p>
-    <w:p>
-      <w:pPr>
-        <w:pStyle w:val="Heading2"/>
-      </w:pPr>
-      <w:bookmarkStart w:id="3" w:name="_Toc144892524"/>
-      <w:r>
-        <w:t>Scope</w:t>
-      </w:r>
-      <w:bookmarkEnd w:id="3"/>
-    </w:p>
-    <w:p>
-      <w:pPr>
-        <w:pStyle w:val="Advice"/>
-      </w:pPr>
-      <w:r>
-        <w:t>Remember that a project is a well-defined piece of work.  In this section, explain w</w:t>
-      </w:r>
-      <w:r>
-        <w:t>hat is included in the project, and just as importantly, what is not?</w:t>
-      </w:r>
-      <w:r>
-        <w:t xml:space="preserve">  Think about what someone reading the description might expect, and if there are elements which might seem obvious, but you're not going to do, make sure you say so.</w:t>
-      </w:r>
-    </w:p>
-    <w:p>
-      <w:r>
-        <w:t>D</w:t>
-      </w:r>
-      <w:r>
-        <w:t>elete the red paragraphs and replace this one with your content (use the “Normal” paragraph style).</w:t>
-      </w:r>
-    </w:p>
-    <w:p>
-      <w:pPr>
-        <w:pStyle w:val="Heading2"/>
-      </w:pPr>
-      <w:bookmarkStart w:id="4" w:name="_Toc144892525"/>
-      <w:r>
-        <w:t>Deliverables</w:t>
-      </w:r>
-      <w:bookmarkEnd w:id="4"/>
-    </w:p>
-    <w:p>
-      <w:pPr>
-        <w:pStyle w:val="Advice"/>
-      </w:pPr>
-      <w:r>
-        <w:t xml:space="preserve">What </w:t>
-      </w:r>
-      <w:r>
-        <w:t>artefacts</w:t>
-      </w:r>
-      <w:r>
-        <w:t xml:space="preserve"> (hardware </w:t>
-      </w:r>
-      <w:r>
-        <w:t>and/</w:t>
-      </w:r>
-      <w:r>
-        <w:t>or software)</w:t>
-      </w:r>
-      <w:r>
-        <w:t xml:space="preserve"> or results </w:t>
-      </w:r>
-      <w:r>
-        <w:t>will the project deliver?  How will you decide whether the</w:t>
-      </w:r>
-      <w:r>
-        <w:t xml:space="preserve"> project has met its objectives?</w:t>
-      </w:r>
-      <w:r>
-        <w:t xml:space="preserve">  Be clear and specific.</w:t>
-      </w:r>
-    </w:p>
-    <w:p>
-      <w:r>
-        <w:t>Delete the red paragraphs and replace this one with your content (use the “Normal” paragraph style).</w:t>
-      </w:r>
-    </w:p>
-    <w:p>
-      <w:pPr>
-        <w:pStyle w:val="Heading2"/>
-      </w:pPr>
-      <w:bookmarkStart w:id="5" w:name="_Toc144892526"/>
-      <w:r>
-        <w:t>Constraints</w:t>
-      </w:r>
-      <w:bookmarkEnd w:id="5"/>
-    </w:p>
-    <w:p>
-      <w:pPr>
-        <w:pStyle w:val="Advice"/>
-      </w:pPr>
-      <w:r>
-        <w:t xml:space="preserve">Are there </w:t>
-      </w:r>
-      <w:r>
-        <w:rPr>
-          <w:i/>
-        </w:rPr>
-        <w:t>external</w:t>
-      </w:r>
-      <w:r>
-        <w:rPr>
-          <w:i/>
-        </w:rPr>
-        <w:t>ly-imposed</w:t>
-      </w:r>
-      <w:r>
-        <w:t xml:space="preserve"> r</w:t>
-      </w:r>
-      <w:r>
-        <w:t>equirements which you must comply with?  What are they, and how will they impact on the project?</w:t>
-      </w:r>
-      <w:r>
-        <w:t xml:space="preserve">  Bear in mind that there might not be any constraints.</w:t>
-      </w:r>
-      <w:r>
-        <w:t xml:space="preserve">  Note that you having already decided to use a specific technology is not an externally imposed constraint – it’s you not making that decision with proper consideration.</w:t>
-      </w:r>
-      <w:r>
-        <w:t xml:space="preserve">  Note that there may not be any constraints on your project.  Delete this section if that is the case.</w:t>
-      </w:r>
-    </w:p>
-    <w:p>
-      <w:r>
-        <w:t>Delete the red paragraphs and replace this one with your content (use the “Normal” paragraph style).</w:t>
-      </w:r>
-    </w:p>
-    <w:p>
-      <w:pPr>
-        <w:pStyle w:val="Heading2"/>
-      </w:pPr>
-      <w:bookmarkStart w:id="6" w:name="_Toc144892527"/>
-      <w:r>
-        <w:t>Assumptions</w:t>
-      </w:r>
-      <w:bookmarkEnd w:id="6"/>
-    </w:p>
-    <w:p>
-      <w:pPr>
-        <w:pStyle w:val="Advice"/>
-      </w:pPr>
-      <w:r>
-        <w:t>If there are unknown elements or missing information relevant to the project, what assumptions will you make to account for these?  How are these assumptions justified?</w:t>
-      </w:r>
-    </w:p>
-    <w:p>
-      <w:r>
-        <w:lastRenderedPageBreak/>
-        <w:t>Delete the red paragraphs and replace this one with your content (use the “Normal” paragraph style).</w:t>
-      </w:r>
-    </w:p>
     <w:p/>
     <w:p>
       <w:pPr>
         <w:pStyle w:val="Heading1"/>
       </w:pPr>
-      <w:bookmarkStart w:id="7" w:name="_Toc144892528"/>
+      <w:bookmarkStart w:id="6" w:name="_Toc144892528"/>
       <w:r>
         <w:lastRenderedPageBreak/>
         <w:t>Project</w:t>
@@ -2489,18 +2711,50 @@
       <w:r>
         <w:t xml:space="preserve"> and operation</w:t>
       </w:r>
+      <w:bookmarkEnd w:id="6"/>
+    </w:p>
+    <w:p>
+      <w:pPr>
+        <w:pStyle w:val="Heading2"/>
+      </w:pPr>
+      <w:bookmarkStart w:id="7" w:name="_Toc144892529"/>
+      <w:r>
+        <w:t xml:space="preserve">Project </w:t>
+      </w:r>
+      <w:r>
+        <w:t>benefits</w:t>
+      </w:r>
       <w:bookmarkEnd w:id="7"/>
     </w:p>
     <w:p>
       <w:pPr>
+        <w:pStyle w:val="Advice"/>
+      </w:pPr>
+      <w:r>
+        <w:t>What benefits will a successful project bring, and to whom?</w:t>
+      </w:r>
+      <w:r>
+        <w:t xml:space="preserve">  Note that this is about the project’s content</w:t>
+      </w:r>
+      <w:r>
+        <w:t xml:space="preserve"> and purpose</w:t>
+      </w:r>
+      <w:r>
+        <w:t>, not the fact that you are doing a project for your degree.</w:t>
+      </w:r>
+    </w:p>
+    <w:p>
+      <w:r>
+        <w:t>Delete the red paragraphs and replace this one with your content (use the “Normal” paragraph style).</w:t>
+      </w:r>
+    </w:p>
+    <w:p>
+      <w:pPr>
         <w:pStyle w:val="Heading2"/>
       </w:pPr>
-      <w:bookmarkStart w:id="8" w:name="_Toc144892529"/>
-      <w:r>
-        <w:t xml:space="preserve">Project </w:t>
-      </w:r>
-      <w:r>
-        <w:t>benefits</w:t>
+      <w:bookmarkStart w:id="8" w:name="_Toc144892530"/>
+      <w:r>
+        <w:t>Project operation</w:t>
       </w:r>
       <w:bookmarkEnd w:id="8"/>
     </w:p>
@@ -2509,16 +2763,16 @@
         <w:pStyle w:val="Advice"/>
       </w:pPr>
       <w:r>
-        <w:t>What benefits will a successful project bring, and to whom?</w:t>
-      </w:r>
-      <w:r>
-        <w:t xml:space="preserve">  Note that this is about the project’s content</w:t>
-      </w:r>
-      <w:r>
-        <w:t xml:space="preserve"> and purpose</w:t>
-      </w:r>
-      <w:r>
-        <w:t>, not the fact that you are doing a project for your degree.</w:t>
+        <w:t xml:space="preserve">How will you operate the project?  Will you use a particular methodology for it and for any </w:t>
+      </w:r>
+      <w:r>
+        <w:t>software</w:t>
+      </w:r>
+      <w:r>
+        <w:t xml:space="preserve"> or other </w:t>
+      </w:r>
+      <w:r>
+        <w:t>development?  How will you measure the success of your choice?</w:t>
       </w:r>
     </w:p>
     <w:p>
@@ -2530,9 +2784,9 @@
       <w:pPr>
         <w:pStyle w:val="Heading2"/>
       </w:pPr>
-      <w:bookmarkStart w:id="9" w:name="_Toc144892530"/>
-      <w:r>
-        <w:t>Project operation</w:t>
+      <w:bookmarkStart w:id="9" w:name="_Toc144892531"/>
+      <w:r>
+        <w:t>Options</w:t>
       </w:r>
       <w:bookmarkEnd w:id="9"/>
     </w:p>
@@ -2541,16 +2795,7 @@
         <w:pStyle w:val="Advice"/>
       </w:pPr>
       <w:r>
-        <w:t xml:space="preserve">How will you operate the project?  Will you use a particular methodology for it and for any </w:t>
-      </w:r>
-      <w:r>
-        <w:t>software</w:t>
-      </w:r>
-      <w:r>
-        <w:t xml:space="preserve"> or other </w:t>
-      </w:r>
-      <w:r>
-        <w:t>development?  How will you measure the success of your choice?</w:t>
+        <w:t>What options are available to you for the tools, techniques and design parameters of your project?  How will you evaluate them and make the best selection?</w:t>
       </w:r>
     </w:p>
     <w:p>
@@ -2562,18 +2807,24 @@
       <w:pPr>
         <w:pStyle w:val="Heading2"/>
       </w:pPr>
-      <w:bookmarkStart w:id="10" w:name="_Toc144892531"/>
-      <w:r>
-        <w:t>Options</w:t>
+      <w:bookmarkStart w:id="10" w:name="_Toc144892532"/>
+      <w:r>
+        <w:t>Risk analysis</w:t>
       </w:r>
       <w:bookmarkEnd w:id="10"/>
+      <w:r>
+        <w:t xml:space="preserve"> and mitigation</w:t>
+      </w:r>
     </w:p>
     <w:p>
       <w:pPr>
         <w:pStyle w:val="Advice"/>
       </w:pPr>
       <w:r>
-        <w:t>What options are available to you for the tools, techniques and design parameters of your project?  How will you evaluate them and make the best selection?</w:t>
+        <w:t>What risks might affect the outcome of your project or its stakeholders?  How severe are they, and what steps will you take to mitigate against them?</w:t>
+      </w:r>
+      <w:r>
+        <w:t xml:space="preserve">  Present these as shown in the lectures.</w:t>
       </w:r>
     </w:p>
     <w:p>
@@ -2585,40 +2836,11 @@
       <w:pPr>
         <w:pStyle w:val="Heading2"/>
       </w:pPr>
-      <w:bookmarkStart w:id="11" w:name="_Toc144892532"/>
-      <w:r>
-        <w:t>Risk analysis</w:t>
+      <w:bookmarkStart w:id="11" w:name="_Toc144892533"/>
+      <w:r>
+        <w:t>Resources required</w:t>
       </w:r>
       <w:bookmarkEnd w:id="11"/>
-      <w:r>
-        <w:t xml:space="preserve"> and mitigation</w:t>
-      </w:r>
-    </w:p>
-    <w:p>
-      <w:pPr>
-        <w:pStyle w:val="Advice"/>
-      </w:pPr>
-      <w:r>
-        <w:t>What risks might affect the outcome of your project or its stakeholders?  How severe are they, and what steps will you take to mitigate against them?</w:t>
-      </w:r>
-      <w:r>
-        <w:t xml:space="preserve">  Present these as shown in the lectures.</w:t>
-      </w:r>
-    </w:p>
-    <w:p>
-      <w:r>
-        <w:t>Delete the red paragraphs and replace this one with your content (use the “Normal” paragraph style).</w:t>
-      </w:r>
-    </w:p>
-    <w:p>
-      <w:pPr>
-        <w:pStyle w:val="Heading2"/>
-      </w:pPr>
-      <w:bookmarkStart w:id="12" w:name="_Toc144892533"/>
-      <w:r>
-        <w:t>Resources required</w:t>
-      </w:r>
-      <w:bookmarkEnd w:id="12"/>
     </w:p>
     <w:p>
       <w:pPr>
@@ -2741,22 +2963,22 @@
       <w:pPr>
         <w:pStyle w:val="Heading1"/>
       </w:pPr>
-      <w:bookmarkStart w:id="13" w:name="_Toc144892534"/>
+      <w:bookmarkStart w:id="12" w:name="_Toc144892534"/>
       <w:r>
         <w:lastRenderedPageBreak/>
         <w:t>Project methodology and outcomes</w:t>
       </w:r>
+      <w:bookmarkEnd w:id="12"/>
+    </w:p>
+    <w:p>
+      <w:pPr>
+        <w:pStyle w:val="Heading2"/>
+      </w:pPr>
+      <w:bookmarkStart w:id="13" w:name="_Toc144892535"/>
+      <w:r>
+        <w:t>Initial project plan</w:t>
+      </w:r>
       <w:bookmarkEnd w:id="13"/>
-    </w:p>
-    <w:p>
-      <w:pPr>
-        <w:pStyle w:val="Heading2"/>
-      </w:pPr>
-      <w:bookmarkStart w:id="14" w:name="_Toc144892535"/>
-      <w:r>
-        <w:t>Initial project plan</w:t>
-      </w:r>
-      <w:bookmarkEnd w:id="14"/>
     </w:p>
     <w:p>
       <w:pPr>
@@ -2766,11 +2988,11 @@
           <w:numId w:val="1"/>
         </w:numPr>
       </w:pPr>
-      <w:bookmarkStart w:id="15" w:name="_Toc144892536"/>
+      <w:bookmarkStart w:id="14" w:name="_Toc144892536"/>
       <w:r>
         <w:t>Tasks and milestones</w:t>
       </w:r>
-      <w:bookmarkEnd w:id="15"/>
+      <w:bookmarkEnd w:id="14"/>
     </w:p>
     <w:p>
       <w:pPr>
@@ -2811,13 +3033,84 @@
           <w:numId w:val="1"/>
         </w:numPr>
       </w:pPr>
-      <w:bookmarkStart w:id="16" w:name="_Toc144892537"/>
+      <w:bookmarkStart w:id="15" w:name="_Toc144892537"/>
       <w:r>
         <w:t xml:space="preserve">Schedule </w:t>
       </w:r>
       <w:r>
         <w:t>Gantt chart</w:t>
       </w:r>
+      <w:bookmarkEnd w:id="15"/>
+    </w:p>
+    <w:p>
+      <w:pPr>
+        <w:pStyle w:val="Advice"/>
+      </w:pPr>
+      <w:r>
+        <w:t xml:space="preserve">Present a Gantt chart </w:t>
+      </w:r>
+      <w:r>
+        <w:t xml:space="preserve">showing </w:t>
+      </w:r>
+      <w:r>
+        <w:t xml:space="preserve">a schedule for </w:t>
+      </w:r>
+      <w:r>
+        <w:t>all tasks, milestones and deliverables.</w:t>
+      </w:r>
+      <w:r>
+        <w:t xml:space="preserve">  Show dependencies amongst tasks.</w:t>
+      </w:r>
+      <w:r>
+        <w:t xml:space="preserve">  If you are intending to use SCRUM or other agile methods, be sure to go to the lecture</w:t>
+      </w:r>
+      <w:r>
+        <w:t>s</w:t>
+      </w:r>
+      <w:r>
+        <w:t xml:space="preserve"> involving project planning.</w:t>
+      </w:r>
+      <w:r>
+        <w:t xml:space="preserve">  </w:t>
+      </w:r>
+      <w:r>
+        <w:t>Your time plan should cover the entire period of your project (and will therefore include the PDD preparation as a task and the PDD itself as a deliverable).</w:t>
+      </w:r>
+      <w:r>
+        <w:t xml:space="preserve">  Gantt charts work better in landscape format</w:t>
+      </w:r>
+      <w:r>
+        <w:t xml:space="preserve">, so rotate yours or add a </w:t>
+      </w:r>
+      <w:r>
+        <w:t>landscape format section to the document</w:t>
+      </w:r>
+      <w:r>
+        <w:t>.</w:t>
+      </w:r>
+      <w:r>
+        <w:t xml:space="preserve">  Don’t be tempted </w:t>
+      </w:r>
+      <w:r>
+        <w:t>to simply paste a wide image into a page.  It needs to be readable</w:t>
+      </w:r>
+      <w:r>
+        <w:t xml:space="preserve"> if printed out at normal size.</w:t>
+      </w:r>
+    </w:p>
+    <w:p>
+      <w:r>
+        <w:t>Delete the red paragraphs and replace this one with your content (use the “Normal” paragraph style).</w:t>
+      </w:r>
+    </w:p>
+    <w:p>
+      <w:pPr>
+        <w:pStyle w:val="Heading2"/>
+      </w:pPr>
+      <w:bookmarkStart w:id="16" w:name="_Toc144892538"/>
+      <w:r>
+        <w:t>Project control</w:t>
+      </w:r>
       <w:bookmarkEnd w:id="16"/>
     </w:p>
     <w:p>
@@ -2825,55 +3118,19 @@
         <w:pStyle w:val="Advice"/>
       </w:pPr>
       <w:r>
-        <w:t xml:space="preserve">Present a Gantt chart </w:t>
-      </w:r>
-      <w:r>
-        <w:t xml:space="preserve">showing </w:t>
-      </w:r>
-      <w:r>
-        <w:t xml:space="preserve">a schedule for </w:t>
-      </w:r>
-      <w:r>
-        <w:t>all tasks, milestones and deliverables.</w:t>
-      </w:r>
-      <w:r>
-        <w:t xml:space="preserve">  Show dependencies amongst tasks.</w:t>
-      </w:r>
-      <w:r>
-        <w:t xml:space="preserve">  If you are intending to use SCRUM or other agile methods, be sure to go to the lecture</w:t>
-      </w:r>
-      <w:r>
-        <w:t>s</w:t>
-      </w:r>
-      <w:r>
-        <w:t xml:space="preserve"> involving project planning.</w:t>
-      </w:r>
-      <w:r>
-        <w:t xml:space="preserve">  </w:t>
-      </w:r>
-      <w:r>
-        <w:t>Your time plan should cover the entire period of your project (and will therefore include the PDD preparation as a task and the PDD itself as a deliverable).</w:t>
-      </w:r>
-      <w:r>
-        <w:t xml:space="preserve">  Gantt charts work better in landscape format</w:t>
-      </w:r>
-      <w:r>
-        <w:t xml:space="preserve">, so rotate yours or add a </w:t>
-      </w:r>
-      <w:r>
-        <w:t>landscape format section to the document</w:t>
-      </w:r>
-      <w:r>
-        <w:t>.</w:t>
-      </w:r>
-      <w:r>
-        <w:t xml:space="preserve">  Don’t be tempted </w:t>
-      </w:r>
-      <w:r>
-        <w:t>to simply paste a wide image into a page.  It needs to be readable</w:t>
-      </w:r>
-      <w:r>
-        <w:t xml:space="preserve"> if printed out at normal size.</w:t>
+        <w:t>How will you manage the project</w:t>
+      </w:r>
+      <w:r>
+        <w:t xml:space="preserve"> day-to-day</w:t>
+      </w:r>
+      <w:r>
+        <w:t xml:space="preserve">?  How will its performance be monitored?  How </w:t>
+      </w:r>
+      <w:r>
+        <w:t>w</w:t>
+      </w:r>
+      <w:r>
+        <w:t>ill you judge if it has been successful?</w:t>
       </w:r>
     </w:p>
     <w:p>
@@ -2885,9 +3142,9 @@
       <w:pPr>
         <w:pStyle w:val="Heading2"/>
       </w:pPr>
-      <w:bookmarkStart w:id="17" w:name="_Toc144892538"/>
-      <w:r>
-        <w:t>Project control</w:t>
+      <w:bookmarkStart w:id="17" w:name="_Toc144892539"/>
+      <w:r>
+        <w:t>Project evaluation</w:t>
       </w:r>
       <w:bookmarkEnd w:id="17"/>
     </w:p>
@@ -2896,19 +3153,19 @@
         <w:pStyle w:val="Advice"/>
       </w:pPr>
       <w:r>
-        <w:t>How will you manage the project</w:t>
-      </w:r>
-      <w:r>
-        <w:t xml:space="preserve"> day-to-day</w:t>
-      </w:r>
-      <w:r>
-        <w:t xml:space="preserve">?  How will its performance be monitored?  How </w:t>
-      </w:r>
-      <w:r>
-        <w:t>w</w:t>
-      </w:r>
-      <w:r>
-        <w:t>ill you judge if it has been successful?</w:t>
+        <w:t>How will you evaluate the project’s artefacts and overall outcomes?  What user evaluation will you do?</w:t>
+      </w:r>
+      <w:r>
+        <w:t xml:space="preserve">  Do not underestimate the importance of this,</w:t>
+      </w:r>
+      <w:r>
+        <w:t xml:space="preserve"> and include clear details of how you will do the evaluation.</w:t>
+      </w:r>
+      <w:r>
+        <w:t xml:space="preserve">  Remember that if you intend to test your outputs on people, you must </w:t>
+      </w:r>
+      <w:r>
+        <w:t>declare this in your ethics review.</w:t>
       </w:r>
     </w:p>
     <w:p>
@@ -2918,57 +3175,14 @@
     </w:p>
     <w:p>
       <w:pPr>
-        <w:pStyle w:val="Heading2"/>
-      </w:pPr>
-      <w:bookmarkStart w:id="18" w:name="_Toc144892539"/>
-      <w:r>
-        <w:t>Project evaluation</w:t>
-      </w:r>
-      <w:bookmarkEnd w:id="18"/>
-    </w:p>
-    <w:p>
-      <w:pPr>
-        <w:pStyle w:val="Advice"/>
-      </w:pPr>
-      <w:r>
-        <w:t>How will you evaluate the project’s artefacts and overall outcomes?  What user evaluation will you do?</w:t>
-      </w:r>
-      <w:r>
-        <w:t xml:space="preserve">  Do not underestimate the importance of </w:t>
-      </w:r>
-      <w:proofErr w:type="gramStart"/>
-      <w:r>
-        <w:t>this,</w:t>
-      </w:r>
-      <w:r>
-        <w:t xml:space="preserve"> and</w:t>
-      </w:r>
-      <w:proofErr w:type="gramEnd"/>
-      <w:r>
-        <w:t xml:space="preserve"> include clear details of how you will do the evaluation.</w:t>
-      </w:r>
-      <w:r>
-        <w:t xml:space="preserve">  Remember that if you intend to test your outputs on people, you must </w:t>
-      </w:r>
-      <w:r>
-        <w:t>declare this in your ethics review.</w:t>
-      </w:r>
-    </w:p>
-    <w:p>
-      <w:r>
-        <w:t>Delete the red paragraphs and replace this one with your content (use the “Normal” paragraph style).</w:t>
-      </w:r>
-    </w:p>
-    <w:p>
-      <w:pPr>
         <w:pStyle w:val="Heading1"/>
       </w:pPr>
-      <w:bookmarkStart w:id="19" w:name="_Toc144892540"/>
+      <w:bookmarkStart w:id="18" w:name="_Toc144892540"/>
       <w:r>
         <w:lastRenderedPageBreak/>
         <w:t>References</w:t>
       </w:r>
-      <w:bookmarkEnd w:id="19"/>
+      <w:bookmarkEnd w:id="18"/>
     </w:p>
     <w:p>
       <w:pPr>
@@ -2988,12 +3202,12 @@
       <w:pPr>
         <w:pStyle w:val="Heading1"/>
       </w:pPr>
-      <w:bookmarkStart w:id="20" w:name="_Toc144892541"/>
+      <w:bookmarkStart w:id="19" w:name="_Toc144892541"/>
       <w:r>
         <w:lastRenderedPageBreak/>
         <w:t>Appendix a</w:t>
       </w:r>
-      <w:bookmarkEnd w:id="20"/>
+      <w:bookmarkEnd w:id="19"/>
     </w:p>
     <w:p>
       <w:pPr>
@@ -3837,6 +4051,28 @@
       <w:szCs w:val="26"/>
     </w:rPr>
   </w:style>
+  <w:style w:type="paragraph" w:styleId="Heading3">
+    <w:name w:val="heading 3"/>
+    <w:basedOn w:val="Normal"/>
+    <w:next w:val="Normal"/>
+    <w:link w:val="Heading3Char"/>
+    <w:uiPriority w:val="9"/>
+    <w:unhideWhenUsed/>
+    <w:qFormat/>
+    <w:rsid w:val="001A1D62"/>
+    <w:pPr>
+      <w:keepNext/>
+      <w:keepLines/>
+      <w:spacing w:before="40" w:after="0"/>
+      <w:outlineLvl w:val="2"/>
+    </w:pPr>
+    <w:rPr>
+      <w:rFonts w:asciiTheme="majorHAnsi" w:eastAsiaTheme="majorEastAsia" w:hAnsiTheme="majorHAnsi" w:cstheme="majorBidi"/>
+      <w:color w:val="1F3763" w:themeColor="accent1" w:themeShade="7F"/>
+      <w:sz w:val="24"/>
+      <w:szCs w:val="24"/>
+    </w:rPr>
+  </w:style>
   <w:style w:type="character" w:default="1" w:styleId="DefaultParagraphFont">
     <w:name w:val="Default Paragraph Font"/>
     <w:uiPriority w:val="1"/>
@@ -4078,6 +4314,19 @@
     <w:rsid w:val="00492A9D"/>
     <w:rPr>
       <w:color w:val="C00000"/>
+    </w:rPr>
+  </w:style>
+  <w:style w:type="character" w:customStyle="1" w:styleId="Heading3Char">
+    <w:name w:val="Heading 3 Char"/>
+    <w:basedOn w:val="DefaultParagraphFont"/>
+    <w:link w:val="Heading3"/>
+    <w:uiPriority w:val="9"/>
+    <w:rsid w:val="001A1D62"/>
+    <w:rPr>
+      <w:rFonts w:asciiTheme="majorHAnsi" w:eastAsiaTheme="majorEastAsia" w:hAnsiTheme="majorHAnsi" w:cstheme="majorBidi"/>
+      <w:color w:val="1F3763" w:themeColor="accent1" w:themeShade="7F"/>
+      <w:sz w:val="24"/>
+      <w:szCs w:val="24"/>
     </w:rPr>
   </w:style>
 </w:styles>

</xml_diff>